<commit_message>
updating starting instructions MacOS
</commit_message>
<xml_diff>
--- a/Executables/All OSs - Scripts and Instructions to Users/macOS/Mesquite_Starter_INSTRUCTIONS_macOS.docx
+++ b/Executables/All OSs - Scripts and Instructions to Users/macOS/Mesquite_Starter_INSTRUCTIONS_macOS.docx
@@ -1,6 +1,6 @@
 
 <file path=word/document.xml><?xml version="1.0" encoding="utf-8"?>
-<w:document xmlns:wpc="http://schemas.microsoft.com/office/word/2010/wordprocessingCanvas" xmlns:cx="http://schemas.microsoft.com/office/drawing/2014/chartex" xmlns:cx1="http://schemas.microsoft.com/office/drawing/2015/9/8/chartex" xmlns:cx2="http://schemas.microsoft.com/office/drawing/2015/10/21/chartex" xmlns:cx3="http://schemas.microsoft.com/office/drawing/2016/5/9/chartex" xmlns:cx4="http://schemas.microsoft.com/office/drawing/2016/5/10/chartex" xmlns:cx5="http://schemas.microsoft.com/office/drawing/2016/5/11/chartex" xmlns:cx6="http://schemas.microsoft.com/office/drawing/2016/5/12/chartex" xmlns:cx7="http://schemas.microsoft.com/office/drawing/2016/5/13/chartex" xmlns:cx8="http://schemas.microsoft.com/office/drawing/2016/5/14/chartex" xmlns:mc="http://schemas.openxmlformats.org/markup-compatibility/2006" xmlns:aink="http://schemas.microsoft.com/office/drawing/2016/ink" xmlns:am3d="http://schemas.microsoft.com/office/drawing/2017/model3d" xmlns:o="urn:schemas-microsoft-com:office:office" xmlns:r="http://schemas.openxmlformats.org/officeDocument/2006/relationships" xmlns:m="http://schemas.openxmlformats.org/officeDocument/2006/math" xmlns:v="urn:schemas-microsoft-com:vml" xmlns:wp14="http://schemas.microsoft.com/office/word/2010/wordprocessingDrawing" xmlns:wp="http://schemas.openxmlformats.org/drawingml/2006/wordprocessingDrawing" xmlns:w10="urn:schemas-microsoft-com:office:word" xmlns:w="http://schemas.openxmlformats.org/wordprocessingml/2006/main" xmlns:w14="http://schemas.microsoft.com/office/word/2010/wordml" xmlns:w15="http://schemas.microsoft.com/office/word/2012/wordml" xmlns:w16cex="http://schemas.microsoft.com/office/word/2018/wordml/cex" xmlns:w16cid="http://schemas.microsoft.com/office/word/2016/wordml/cid" xmlns:w16="http://schemas.microsoft.com/office/word/2018/wordml" xmlns:w16se="http://schemas.microsoft.com/office/word/2015/wordml/symex" xmlns:wpg="http://schemas.microsoft.com/office/word/2010/wordprocessingGroup" xmlns:wpi="http://schemas.microsoft.com/office/word/2010/wordprocessingInk" xmlns:wne="http://schemas.microsoft.com/office/word/2006/wordml" xmlns:wps="http://schemas.microsoft.com/office/word/2010/wordprocessingShape" mc:Ignorable="w14 w15 w16se w16cid w16 w16cex wp14">
+<w:document xmlns:wpc="http://schemas.microsoft.com/office/word/2010/wordprocessingCanvas" xmlns:cx="http://schemas.microsoft.com/office/drawing/2014/chartex" xmlns:cx1="http://schemas.microsoft.com/office/drawing/2015/9/8/chartex" xmlns:cx2="http://schemas.microsoft.com/office/drawing/2015/10/21/chartex" xmlns:cx3="http://schemas.microsoft.com/office/drawing/2016/5/9/chartex" xmlns:cx4="http://schemas.microsoft.com/office/drawing/2016/5/10/chartex" xmlns:cx5="http://schemas.microsoft.com/office/drawing/2016/5/11/chartex" xmlns:cx6="http://schemas.microsoft.com/office/drawing/2016/5/12/chartex" xmlns:cx7="http://schemas.microsoft.com/office/drawing/2016/5/13/chartex" xmlns:cx8="http://schemas.microsoft.com/office/drawing/2016/5/14/chartex" xmlns:mc="http://schemas.openxmlformats.org/markup-compatibility/2006" xmlns:aink="http://schemas.microsoft.com/office/drawing/2016/ink" xmlns:am3d="http://schemas.microsoft.com/office/drawing/2017/model3d" xmlns:o="urn:schemas-microsoft-com:office:office" xmlns:r="http://schemas.openxmlformats.org/officeDocument/2006/relationships" xmlns:m="http://schemas.openxmlformats.org/officeDocument/2006/math" xmlns:v="urn:schemas-microsoft-com:vml" xmlns:wp14="http://schemas.microsoft.com/office/word/2010/wordprocessingDrawing" xmlns:wp="http://schemas.openxmlformats.org/drawingml/2006/wordprocessingDrawing" xmlns:w10="urn:schemas-microsoft-com:office:word" xmlns:w="http://schemas.openxmlformats.org/wordprocessingml/2006/main" xmlns:w14="http://schemas.microsoft.com/office/word/2010/wordml" xmlns:w15="http://schemas.microsoft.com/office/word/2012/wordml" xmlns:w16cex="http://schemas.microsoft.com/office/word/2018/wordml/cex" xmlns:w16cid="http://schemas.microsoft.com/office/word/2016/wordml/cid" xmlns:w16="http://schemas.microsoft.com/office/word/2018/wordml" xmlns:w16sdtdh="http://schemas.microsoft.com/office/word/2020/wordml/sdtdatahash" xmlns:w16se="http://schemas.microsoft.com/office/word/2015/wordml/symex" xmlns:wpg="http://schemas.microsoft.com/office/word/2010/wordprocessingGroup" xmlns:wpi="http://schemas.microsoft.com/office/word/2010/wordprocessingInk" xmlns:wne="http://schemas.microsoft.com/office/word/2006/wordml" xmlns:wps="http://schemas.microsoft.com/office/word/2010/wordprocessingShape" mc:Ignorable="w14 w15 w16se w16cid w16 w16cex w16sdtdh wp14">
   <w:body>
     <w:p>
       <w:pPr>
@@ -119,6 +119,9 @@
       </w:r>
       <w:r>
         <w:t>) — These are more likely to work with older versions of macOS or Java; choose 2 or 4 for more memory.</w:t>
+      </w:r>
+      <w:r>
+        <w:t xml:space="preserve"> E2 asks for 2GB of memory, E4 asks for 4GB of memory. </w:t>
       </w:r>
       <w:r>
         <w:t xml:space="preserve"> </w:t>
@@ -234,7 +237,25 @@
     </w:p>
     <w:p>
       <w:r>
-        <w:t xml:space="preserve">If you are using Mesquite for large data files you may need to request more memory. You can do this by choosing the E2 or E4 starters instead of the E1 starter. If you are using the Flex or X starters, you can set the memory requested by editing the file Mesquite-MemoryToUse.txt that is within the folder </w:t>
+        <w:t xml:space="preserve">If you are using Mesquite for large data files you may need to request more memory. You can do this by choosing the E2 </w:t>
+      </w:r>
+      <w:r>
+        <w:t xml:space="preserve">(which asks for </w:t>
+      </w:r>
+      <w:r>
+        <w:t>2</w:t>
+      </w:r>
+      <w:r>
+        <w:t xml:space="preserve">GB of memory) </w:t>
+      </w:r>
+      <w:r>
+        <w:t xml:space="preserve">or E4 </w:t>
+      </w:r>
+      <w:r>
+        <w:t xml:space="preserve">(which asks for 4GB of memory) </w:t>
+      </w:r>
+      <w:r>
+        <w:t xml:space="preserve">starters instead of the E1 starter. If you are using the Flex or X starters, you can set the memory requested by editing the file Mesquite-MemoryToUse.txt that is within the folder </w:t>
       </w:r>
       <w:proofErr w:type="spellStart"/>
       <w:r>
@@ -384,6 +405,7 @@
     <w:p/>
     <w:p>
       <w:r>
+        <w:lastRenderedPageBreak/>
         <w:t>As well, you won't be able to drop data files onto the running Mesquite to open additional files. You'll need to use the File&gt;Open menu item.</w:t>
       </w:r>
     </w:p>
@@ -547,19 +569,25 @@
       </w:r>
       <w:proofErr w:type="gramEnd"/>
       <w:r>
-        <w:t xml:space="preserve"> (Catalina and later), and the security hurdles have increased with each new version; Java has also increased its security and also split into two streams, the open-license OpenJDK (Java 8/1.8 and below) and the restricted-license newer versions of Java.</w:t>
-      </w:r>
-    </w:p>
-    <w:p/>
-    <w:p>
-      <w:r>
-        <w:t>This forces us to maintain multiple versions (e.g.</w:t>
-      </w:r>
-      <w:r>
-        <w:t>,</w:t>
-      </w:r>
-      <w:r>
-        <w:t xml:space="preserve"> what works on Java 16 will not work on Java 8) to handle multiple OSs (Windows, macOS, Linux), multiple versions of OSs, and multiple versions of Java</w:t>
+        <w:t xml:space="preserve"> (Catalina and later), and the security hurdles have increased with each new version; Java has also increased its security and also split into two streams, the open-license OpenJDK (Java 8/1.8 and below) and the restricted-license newer versions of Java</w:t>
+      </w:r>
+      <w:r>
+        <w:t xml:space="preserve"> (e.g., Java 16)</w:t>
+      </w:r>
+      <w:r>
+        <w:t>.</w:t>
+      </w:r>
+    </w:p>
+    <w:p/>
+    <w:p>
+      <w:r>
+        <w:t>This forces us to maintain multiple versions (</w:t>
+      </w:r>
+      <w:r>
+        <w:t xml:space="preserve">as, for example, </w:t>
+      </w:r>
+      <w:r>
+        <w:t>what works on Java 16 will not work on Java 8) to handle multiple OSs (Windows, macOS, Linux), multiple versions of OSs, and multiple versions of Java</w:t>
       </w:r>
       <w:r>
         <w:t>. T</w:t>
@@ -577,6 +605,7 @@
     <w:p/>
     <w:p>
       <w:r>
+        <w:lastRenderedPageBreak/>
         <w:t>If you are technically inclined, and find a way to build a starter app that bypasses whatever is the latest challenge thrown our way, please share it with the Mesquite community!</w:t>
       </w:r>
     </w:p>
@@ -595,7 +624,7 @@
 </file>
 
 <file path=word/styles.xml><?xml version="1.0" encoding="utf-8"?>
-<w:styles xmlns:mc="http://schemas.openxmlformats.org/markup-compatibility/2006" xmlns:r="http://schemas.openxmlformats.org/officeDocument/2006/relationships" xmlns:w="http://schemas.openxmlformats.org/wordprocessingml/2006/main" xmlns:w14="http://schemas.microsoft.com/office/word/2010/wordml" xmlns:w15="http://schemas.microsoft.com/office/word/2012/wordml" xmlns:w16cex="http://schemas.microsoft.com/office/word/2018/wordml/cex" xmlns:w16cid="http://schemas.microsoft.com/office/word/2016/wordml/cid" xmlns:w16="http://schemas.microsoft.com/office/word/2018/wordml" xmlns:w16se="http://schemas.microsoft.com/office/word/2015/wordml/symex" mc:Ignorable="w14 w15 w16se w16cid w16 w16cex">
+<w:styles xmlns:mc="http://schemas.openxmlformats.org/markup-compatibility/2006" xmlns:r="http://schemas.openxmlformats.org/officeDocument/2006/relationships" xmlns:w="http://schemas.openxmlformats.org/wordprocessingml/2006/main" xmlns:w14="http://schemas.microsoft.com/office/word/2010/wordml" xmlns:w15="http://schemas.microsoft.com/office/word/2012/wordml" xmlns:w16cex="http://schemas.microsoft.com/office/word/2018/wordml/cex" xmlns:w16cid="http://schemas.microsoft.com/office/word/2016/wordml/cid" xmlns:w16="http://schemas.microsoft.com/office/word/2018/wordml" xmlns:w16sdtdh="http://schemas.microsoft.com/office/word/2020/wordml/sdtdatahash" xmlns:w16se="http://schemas.microsoft.com/office/word/2015/wordml/symex" mc:Ignorable="w14 w15 w16se w16cid w16 w16cex w16sdtdh">
   <w:docDefaults>
     <w:rPrDefault>
       <w:rPr>

</xml_diff>